<commit_message>
About and resume update
</commit_message>
<xml_diff>
--- a/files/Qian_Han_RESUME.docx
+++ b/files/Qian_Han_RESUME.docx
@@ -501,14 +501,55 @@
     </w:p>
     <w:p>
       <w:pPr>
-        <w:ind w:left="720" w:firstLine="720"/>
-        <w:rPr>
-          <w:sz w:val="20"/>
-          <w:szCs w:val="20"/>
-        </w:rPr>
-      </w:pPr>
-      <w:r>
-        <w:rPr>
+        <w:rPr>
+          <w:b/>
+          <w:sz w:val="20"/>
+          <w:szCs w:val="20"/>
+        </w:rPr>
+      </w:pPr>
+      <w:r>
+        <w:rPr>
+          <w:b/>
+          <w:sz w:val="20"/>
+          <w:szCs w:val="20"/>
+        </w:rPr>
+        <w:t xml:space="preserve"> </w:t>
+      </w:r>
+      <w:r>
+        <w:rPr>
+          <w:b/>
+          <w:sz w:val="20"/>
+          <w:szCs w:val="20"/>
+        </w:rPr>
+        <w:t xml:space="preserve">       </w:t>
+      </w:r>
+      <w:r>
+        <w:rPr>
+          <w:b/>
+          <w:sz w:val="2"/>
+          <w:szCs w:val="2"/>
+        </w:rPr>
+        <w:t xml:space="preserve">         </w:t>
+      </w:r>
+      <w:r>
+        <w:rPr>
+          <w:bCs/>
+          <w:sz w:val="20"/>
+          <w:szCs w:val="20"/>
+        </w:rPr>
+        <w:t>&amp;</w:t>
+      </w:r>
+      <w:r>
+        <w:rPr>
+          <w:b/>
+          <w:sz w:val="20"/>
+          <w:szCs w:val="20"/>
+        </w:rPr>
+        <w:t xml:space="preserve"> </w:t>
+      </w:r>
+      <w:r>
+        <w:rPr>
+          <w:b/>
           <w:sz w:val="20"/>
           <w:szCs w:val="20"/>
         </w:rPr>
@@ -519,6 +560,21 @@
           <w:sz w:val="20"/>
           <w:szCs w:val="20"/>
         </w:rPr>
+        <w:tab/>
+        <w:t xml:space="preserve"> </w:t>
+      </w:r>
+      <w:r>
+        <w:rPr>
+          <w:sz w:val="20"/>
+          <w:szCs w:val="20"/>
+        </w:rPr>
+        <w:t xml:space="preserve"> </w:t>
+      </w:r>
+      <w:r>
+        <w:rPr>
+          <w:sz w:val="20"/>
+          <w:szCs w:val="20"/>
+        </w:rPr>
         <w:t>Ph</w:t>
       </w:r>
       <w:r>
@@ -560,321 +616,275 @@
     </w:p>
     <w:p>
       <w:pPr>
+        <w:spacing w:line="40" w:lineRule="exact"/>
+        <w:rPr>
+          <w:b/>
+          <w:sz w:val="20"/>
+          <w:szCs w:val="20"/>
+        </w:rPr>
+      </w:pPr>
+    </w:p>
+    <w:p>
+      <w:pPr>
+        <w:rPr>
+          <w:sz w:val="20"/>
+          <w:szCs w:val="20"/>
+        </w:rPr>
+      </w:pPr>
+      <w:r>
+        <w:rPr>
+          <w:b/>
+          <w:sz w:val="20"/>
+          <w:szCs w:val="20"/>
+        </w:rPr>
+        <w:t xml:space="preserve"> </w:t>
+      </w:r>
+      <w:r>
+        <w:rPr>
+          <w:b/>
+          <w:sz w:val="2"/>
+          <w:szCs w:val="2"/>
+        </w:rPr>
+        <w:t xml:space="preserve">   </w:t>
+      </w:r>
+      <w:r>
+        <w:rPr>
+          <w:b/>
+          <w:sz w:val="20"/>
+          <w:szCs w:val="20"/>
+        </w:rPr>
+        <w:t>Professional</w:t>
+      </w:r>
+      <w:r>
+        <w:rPr>
+          <w:b/>
+          <w:sz w:val="20"/>
+          <w:szCs w:val="20"/>
+        </w:rPr>
+        <w:t xml:space="preserve"> </w:t>
+      </w:r>
+      <w:r>
+        <w:rPr>
+          <w:sz w:val="20"/>
+          <w:szCs w:val="20"/>
+        </w:rPr>
+        <w:t xml:space="preserve">  </w:t>
+      </w:r>
+      <w:r>
+        <w:rPr>
+          <w:sz w:val="20"/>
+          <w:szCs w:val="20"/>
+        </w:rPr>
+        <w:tab/>
+      </w:r>
+      <w:r>
+        <w:rPr>
+          <w:b/>
+          <w:sz w:val="20"/>
+          <w:szCs w:val="20"/>
+        </w:rPr>
+        <w:t xml:space="preserve">  </w:t>
+      </w:r>
+      <w:r>
+        <w:rPr>
+          <w:b/>
+          <w:sz w:val="20"/>
+          <w:szCs w:val="20"/>
+        </w:rPr>
+        <w:t>Deutsche Telekom</w:t>
+      </w:r>
+      <w:r>
+        <w:rPr>
+          <w:b/>
+          <w:sz w:val="20"/>
+          <w:szCs w:val="20"/>
+        </w:rPr>
+        <w:t xml:space="preserve"> </w:t>
+      </w:r>
+      <w:r>
+        <w:rPr>
+          <w:b/>
+          <w:bCs/>
+          <w:sz w:val="20"/>
+          <w:szCs w:val="20"/>
+        </w:rPr>
+        <w:t>Innovation Labs</w:t>
+      </w:r>
+      <w:r>
+        <w:rPr>
+          <w:sz w:val="20"/>
+          <w:szCs w:val="20"/>
+        </w:rPr>
+        <w:t xml:space="preserve">, </w:t>
+      </w:r>
+      <w:r>
+        <w:rPr>
+          <w:sz w:val="20"/>
+          <w:szCs w:val="20"/>
+        </w:rPr>
+        <w:t>Be'er Sheva</w:t>
+      </w:r>
+      <w:r>
+        <w:rPr>
+          <w:sz w:val="20"/>
+          <w:szCs w:val="20"/>
+        </w:rPr>
+        <w:t xml:space="preserve">, Israel                                  </w:t>
+      </w:r>
+      <w:r>
+        <w:rPr>
+          <w:sz w:val="20"/>
+          <w:szCs w:val="20"/>
+        </w:rPr>
+        <w:tab/>
+      </w:r>
+      <w:r>
+        <w:rPr>
+          <w:sz w:val="20"/>
+          <w:szCs w:val="20"/>
+        </w:rPr>
+        <w:tab/>
+        <w:t xml:space="preserve">              </w:t>
+      </w:r>
+      <w:r>
+        <w:rPr>
+          <w:sz w:val="20"/>
+          <w:szCs w:val="20"/>
+        </w:rPr>
+        <w:t xml:space="preserve">Jun. 2019  –  Sep. 2019 </w:t>
+      </w:r>
+    </w:p>
+    <w:p>
+      <w:pPr>
+        <w:rPr>
+          <w:sz w:val="20"/>
+          <w:szCs w:val="20"/>
+        </w:rPr>
+      </w:pPr>
+      <w:r>
+        <w:rPr>
+          <w:b/>
+          <w:sz w:val="20"/>
+          <w:szCs w:val="20"/>
+        </w:rPr>
+        <w:t xml:space="preserve"> </w:t>
+      </w:r>
+      <w:r>
+        <w:rPr>
+          <w:b/>
+          <w:sz w:val="2"/>
+          <w:szCs w:val="2"/>
+        </w:rPr>
+        <w:t xml:space="preserve">   </w:t>
+      </w:r>
+      <w:r>
+        <w:rPr>
+          <w:b/>
+          <w:sz w:val="20"/>
+          <w:szCs w:val="20"/>
+        </w:rPr>
+        <w:t>Experience</w:t>
+      </w:r>
+      <w:r>
+        <w:rPr>
+          <w:sz w:val="20"/>
+          <w:szCs w:val="20"/>
+        </w:rPr>
+        <w:t xml:space="preserve">  </w:t>
+      </w:r>
+      <w:r>
+        <w:rPr>
+          <w:sz w:val="20"/>
+          <w:szCs w:val="20"/>
+        </w:rPr>
+        <w:tab/>
+        <w:t xml:space="preserve">  </w:t>
+      </w:r>
+      <w:r>
+        <w:rPr>
+          <w:sz w:val="20"/>
+          <w:szCs w:val="20"/>
+        </w:rPr>
+        <w:t>Research Intern</w:t>
+      </w:r>
+    </w:p>
+    <w:p>
+      <w:pPr>
         <w:spacing w:line="60" w:lineRule="exact"/>
       </w:pPr>
     </w:p>
     <w:p>
       <w:pPr>
-        <w:ind w:left="720" w:firstLine="720"/>
-        <w:rPr>
-          <w:sz w:val="20"/>
-          <w:szCs w:val="20"/>
-        </w:rPr>
-      </w:pPr>
-      <w:r>
-        <w:rPr>
-          <w:b/>
-          <w:sz w:val="20"/>
-          <w:szCs w:val="20"/>
-        </w:rPr>
+        <w:jc w:val="right"/>
+      </w:pPr>
+      <w:r>
+        <w:rPr>
+          <w:b/>
+          <w:sz w:val="20"/>
+          <w:szCs w:val="20"/>
+        </w:rPr>
+        <w:t xml:space="preserve">                             Tsinghua University</w:t>
+      </w:r>
+      <w:r>
+        <w:rPr>
+          <w:b/>
+          <w:i/>
+          <w:sz w:val="20"/>
+          <w:szCs w:val="20"/>
+        </w:rPr>
+        <w:t xml:space="preserve">, </w:t>
+      </w:r>
+      <w:r>
+        <w:rPr>
+          <w:sz w:val="20"/>
+          <w:szCs w:val="20"/>
+        </w:rPr>
+        <w:t>Department of Electronic Engineering</w:t>
+      </w:r>
+      <w:r>
+        <w:rPr>
+          <w:sz w:val="20"/>
+          <w:szCs w:val="20"/>
+        </w:rPr>
+        <w:t>, Beijing, China                                 Aug. 2012 – July. 2016</w:t>
+      </w:r>
+    </w:p>
+    <w:p>
+      <w:pPr>
+        <w:rPr>
+          <w:sz w:val="20"/>
+          <w:szCs w:val="20"/>
+        </w:rPr>
+      </w:pPr>
+      <w:r>
+        <w:rPr>
+          <w:b/>
+          <w:sz w:val="20"/>
+          <w:szCs w:val="20"/>
+        </w:rPr>
+        <w:tab/>
+      </w:r>
+      <w:r>
+        <w:rPr>
+          <w:b/>
+          <w:sz w:val="20"/>
+          <w:szCs w:val="20"/>
+        </w:rPr>
+        <w:tab/>
         <w:t xml:space="preserve">  </w:t>
       </w:r>
       <w:r>
         <w:rPr>
-          <w:b/>
-          <w:sz w:val="20"/>
-          <w:szCs w:val="20"/>
-        </w:rPr>
-        <w:t>T</w:t>
-      </w:r>
-      <w:r>
-        <w:rPr>
-          <w:b/>
-          <w:bCs/>
-          <w:sz w:val="20"/>
-          <w:szCs w:val="20"/>
-        </w:rPr>
-        <w:t>elekom Innovation Labs</w:t>
-      </w:r>
-      <w:r>
-        <w:rPr>
-          <w:sz w:val="20"/>
-          <w:szCs w:val="20"/>
-        </w:rPr>
-        <w:t xml:space="preserve">, </w:t>
-      </w:r>
-      <w:r>
-        <w:rPr>
-          <w:sz w:val="20"/>
-          <w:szCs w:val="20"/>
-        </w:rPr>
-        <w:t>Be'er Sheva</w:t>
-      </w:r>
-      <w:r>
-        <w:rPr>
-          <w:sz w:val="20"/>
-          <w:szCs w:val="20"/>
-        </w:rPr>
-        <w:t xml:space="preserve">, Israel                   </w:t>
-      </w:r>
-      <w:r>
-        <w:rPr>
-          <w:sz w:val="20"/>
-          <w:szCs w:val="20"/>
-        </w:rPr>
-        <w:t xml:space="preserve">                                                             </w:t>
-      </w:r>
-      <w:r>
-        <w:rPr>
-          <w:sz w:val="20"/>
-          <w:szCs w:val="20"/>
-        </w:rPr>
-        <w:t>Jun. 201</w:t>
-      </w:r>
-      <w:r>
-        <w:rPr>
-          <w:sz w:val="20"/>
-          <w:szCs w:val="20"/>
-        </w:rPr>
-        <w:t>9</w:t>
-      </w:r>
-      <w:r>
-        <w:rPr>
-          <w:sz w:val="20"/>
-          <w:szCs w:val="20"/>
-        </w:rPr>
-        <w:t xml:space="preserve">  –  Sep. 2019 </w:t>
-      </w:r>
-    </w:p>
-    <w:p>
-      <w:pPr>
-        <w:ind w:left="720" w:firstLine="720"/>
-        <w:rPr>
-          <w:sz w:val="20"/>
-          <w:szCs w:val="20"/>
-        </w:rPr>
-      </w:pPr>
-      <w:r>
-        <w:rPr>
-          <w:sz w:val="20"/>
-          <w:szCs w:val="20"/>
-        </w:rPr>
-        <w:t xml:space="preserve">  </w:t>
-      </w:r>
-      <w:r>
-        <w:rPr>
-          <w:sz w:val="20"/>
-          <w:szCs w:val="20"/>
-        </w:rPr>
-        <w:t>Research Intern</w:t>
+          <w:sz w:val="20"/>
+          <w:szCs w:val="20"/>
+        </w:rPr>
+        <w:t>Bachelor of Engineering in Electronic Engineering</w:t>
       </w:r>
     </w:p>
     <w:p>
       <w:pPr>
         <w:spacing w:line="60" w:lineRule="exact"/>
       </w:pPr>
-    </w:p>
-    <w:p>
-      <w:pPr>
-        <w:jc w:val="right"/>
-      </w:pPr>
-      <w:r>
-        <w:rPr>
-          <w:b/>
-          <w:sz w:val="20"/>
-          <w:szCs w:val="20"/>
-        </w:rPr>
-        <w:t xml:space="preserve">                             </w:t>
-      </w:r>
-      <w:r>
-        <w:rPr>
-          <w:b/>
-          <w:sz w:val="20"/>
-          <w:szCs w:val="20"/>
-        </w:rPr>
-        <w:t>Tsinghua University</w:t>
-      </w:r>
-      <w:r>
-        <w:rPr>
-          <w:b/>
-          <w:i/>
-          <w:sz w:val="20"/>
-          <w:szCs w:val="20"/>
-        </w:rPr>
-        <w:t xml:space="preserve">, </w:t>
-      </w:r>
-      <w:r>
-        <w:rPr>
-          <w:sz w:val="20"/>
-          <w:szCs w:val="20"/>
-        </w:rPr>
-        <w:t xml:space="preserve">Department </w:t>
-      </w:r>
-      <w:r>
-        <w:rPr>
-          <w:sz w:val="20"/>
-          <w:szCs w:val="20"/>
-        </w:rPr>
-        <w:t>of Electronic Engineering</w:t>
-      </w:r>
-      <w:r>
-        <w:rPr>
-          <w:sz w:val="20"/>
-          <w:szCs w:val="20"/>
-        </w:rPr>
-        <w:t xml:space="preserve">, </w:t>
-      </w:r>
-      <w:r>
-        <w:rPr>
-          <w:sz w:val="20"/>
-          <w:szCs w:val="20"/>
-        </w:rPr>
-        <w:t>Beijing, China</w:t>
-      </w:r>
-      <w:r>
-        <w:rPr>
-          <w:sz w:val="20"/>
-          <w:szCs w:val="20"/>
-        </w:rPr>
-        <w:t xml:space="preserve">      </w:t>
-      </w:r>
-      <w:r>
-        <w:rPr>
-          <w:sz w:val="20"/>
-          <w:szCs w:val="20"/>
-        </w:rPr>
-        <w:t xml:space="preserve">          </w:t>
-      </w:r>
-      <w:r>
-        <w:rPr>
-          <w:sz w:val="20"/>
-          <w:szCs w:val="20"/>
-        </w:rPr>
-        <w:t xml:space="preserve">       </w:t>
-      </w:r>
-      <w:r>
-        <w:rPr>
-          <w:sz w:val="20"/>
-          <w:szCs w:val="20"/>
-        </w:rPr>
-        <w:t xml:space="preserve"> </w:t>
-      </w:r>
-      <w:r>
-        <w:rPr>
-          <w:sz w:val="20"/>
-          <w:szCs w:val="20"/>
-        </w:rPr>
-        <w:t xml:space="preserve">         </w:t>
-      </w:r>
-      <w:r>
-        <w:rPr>
-          <w:sz w:val="20"/>
-          <w:szCs w:val="20"/>
-        </w:rPr>
-        <w:t>Aug</w:t>
-      </w:r>
-      <w:r>
-        <w:rPr>
-          <w:sz w:val="20"/>
-          <w:szCs w:val="20"/>
-        </w:rPr>
-        <w:t>.</w:t>
-      </w:r>
-      <w:r>
-        <w:rPr>
-          <w:sz w:val="20"/>
-          <w:szCs w:val="20"/>
-        </w:rPr>
-        <w:t xml:space="preserve"> 2012</w:t>
-      </w:r>
-      <w:r>
-        <w:rPr>
-          <w:sz w:val="20"/>
-          <w:szCs w:val="20"/>
-        </w:rPr>
-        <w:t xml:space="preserve"> </w:t>
-      </w:r>
-      <w:r>
-        <w:rPr>
-          <w:sz w:val="20"/>
-          <w:szCs w:val="20"/>
-        </w:rPr>
-        <w:t>–</w:t>
-      </w:r>
-      <w:r>
-        <w:rPr>
-          <w:sz w:val="20"/>
-          <w:szCs w:val="20"/>
-        </w:rPr>
-        <w:t xml:space="preserve"> </w:t>
-      </w:r>
-      <w:r>
-        <w:rPr>
-          <w:sz w:val="20"/>
-          <w:szCs w:val="20"/>
-        </w:rPr>
-        <w:t>July.</w:t>
-      </w:r>
-      <w:r>
-        <w:rPr>
-          <w:sz w:val="20"/>
-          <w:szCs w:val="20"/>
-        </w:rPr>
-        <w:t xml:space="preserve"> </w:t>
-      </w:r>
-      <w:r>
-        <w:rPr>
-          <w:sz w:val="20"/>
-          <w:szCs w:val="20"/>
-        </w:rPr>
-        <w:t>201</w:t>
-      </w:r>
-      <w:r>
-        <w:rPr>
-          <w:sz w:val="20"/>
-          <w:szCs w:val="20"/>
-        </w:rPr>
-        <w:t>6</w:t>
-      </w:r>
-    </w:p>
-    <w:p>
-      <w:pPr>
-        <w:rPr>
-          <w:sz w:val="20"/>
-          <w:szCs w:val="20"/>
-        </w:rPr>
-      </w:pPr>
-      <w:r>
-        <w:rPr>
-          <w:b/>
-          <w:sz w:val="20"/>
-          <w:szCs w:val="20"/>
-        </w:rPr>
-        <w:tab/>
-      </w:r>
-      <w:r>
-        <w:rPr>
-          <w:b/>
-          <w:sz w:val="20"/>
-          <w:szCs w:val="20"/>
-        </w:rPr>
-        <w:tab/>
-      </w:r>
-      <w:r>
-        <w:rPr>
-          <w:b/>
-          <w:sz w:val="20"/>
-          <w:szCs w:val="20"/>
-        </w:rPr>
-        <w:t xml:space="preserve">  </w:t>
-      </w:r>
-      <w:r>
-        <w:rPr>
-          <w:sz w:val="20"/>
-          <w:szCs w:val="20"/>
-        </w:rPr>
-        <w:t>Bachelor of Engineering in Electronic Engineering</w:t>
-      </w:r>
     </w:p>
     <w:p>
       <w:pPr>
@@ -950,38 +960,8 @@
     </w:p>
     <w:p>
       <w:pPr>
-        <w:ind w:right="100"/>
-        <w:jc w:val="right"/>
-        <w:rPr>
-          <w:b/>
-          <w:sz w:val="20"/>
-          <w:szCs w:val="20"/>
-        </w:rPr>
-      </w:pPr>
-      <w:r>
-        <w:rPr>
-          <w:b/>
-          <w:sz w:val="20"/>
-          <w:szCs w:val="20"/>
-        </w:rPr>
-        <w:t xml:space="preserve"> </w:t>
-      </w:r>
-      <w:r>
-        <w:rPr>
-          <w:b/>
-          <w:sz w:val="20"/>
-          <w:szCs w:val="20"/>
-        </w:rPr>
-        <w:t>Publications</w:t>
-      </w:r>
-      <w:r>
-        <w:rPr>
-          <w:b/>
-          <w:sz w:val="20"/>
-          <w:szCs w:val="20"/>
-        </w:rPr>
-        <w:tab/>
-      </w:r>
+        <w:spacing w:line="200" w:lineRule="exact"/>
+      </w:pPr>
       <w:r>
         <w:rPr>
           <w:b/>
@@ -996,48 +976,84 @@
           <w:sz w:val="2"/>
           <w:szCs w:val="2"/>
         </w:rPr>
-        <w:t xml:space="preserve">       </w:t>
-      </w:r>
-      <w:r>
-        <w:rPr>
-          <w:b/>
-          <w:sz w:val="20"/>
-          <w:szCs w:val="20"/>
-        </w:rPr>
-        <w:t>Generating Fake Documents using Probabilistic Logic Graphs</w:t>
-      </w:r>
-      <w:r>
-        <w:rPr>
-          <w:b/>
-          <w:sz w:val="20"/>
-          <w:szCs w:val="20"/>
-        </w:rPr>
-        <w:tab/>
-      </w:r>
-      <w:r>
-        <w:rPr>
-          <w:b/>
-          <w:sz w:val="20"/>
-          <w:szCs w:val="20"/>
-        </w:rPr>
-        <w:tab/>
-      </w:r>
-      <w:r>
-        <w:rPr>
-          <w:b/>
-          <w:sz w:val="20"/>
-          <w:szCs w:val="20"/>
-        </w:rPr>
-        <w:tab/>
-        <w:t xml:space="preserve">                                  </w:t>
-      </w:r>
-      <w:r>
-        <w:rPr>
-          <w:bCs/>
-          <w:sz w:val="20"/>
-          <w:szCs w:val="20"/>
-        </w:rPr>
-        <w:t>Jun</w:t>
+        <w:t xml:space="preserve">   </w:t>
+      </w:r>
+      <w:r>
+        <w:rPr>
+          <w:b/>
+          <w:sz w:val="2"/>
+          <w:szCs w:val="2"/>
+        </w:rPr>
+        <w:t xml:space="preserve">  </w:t>
+      </w:r>
+      <w:r>
+        <w:rPr>
+          <w:b/>
+          <w:sz w:val="20"/>
+          <w:szCs w:val="20"/>
+        </w:rPr>
+        <w:t>Publications</w:t>
+      </w:r>
+      <w:r>
+        <w:rPr>
+          <w:b/>
+          <w:sz w:val="20"/>
+          <w:szCs w:val="20"/>
+        </w:rPr>
+        <w:tab/>
+      </w:r>
+      <w:r>
+        <w:t xml:space="preserve"> </w:t>
+      </w:r>
+      <w:r>
+        <w:rPr>
+          <w:b/>
+          <w:sz w:val="2"/>
+          <w:szCs w:val="2"/>
+        </w:rPr>
+        <w:t xml:space="preserve">         </w:t>
+      </w:r>
+      <w:r>
+        <w:rPr>
+          <w:b/>
+          <w:sz w:val="20"/>
+          <w:szCs w:val="20"/>
+        </w:rPr>
+        <w:t>Generating Fake Documents using Probabilistic Logic Graph</w:t>
+      </w:r>
+      <w:r>
+        <w:rPr>
+          <w:b/>
+          <w:sz w:val="20"/>
+          <w:szCs w:val="20"/>
+        </w:rPr>
+        <w:tab/>
+      </w:r>
+      <w:r>
+        <w:rPr>
+          <w:b/>
+          <w:sz w:val="20"/>
+          <w:szCs w:val="20"/>
+        </w:rPr>
+        <w:tab/>
+        <w:t xml:space="preserve">                                                  </w:t>
+      </w:r>
+      <w:r>
+        <w:rPr>
+          <w:b/>
+          <w:sz w:val="2"/>
+          <w:szCs w:val="2"/>
+        </w:rPr>
+        <w:t xml:space="preserve">               </w:t>
+      </w:r>
+      <w:r>
+        <w:rPr>
+          <w:rFonts w:hint="eastAsia"/>
+          <w:bCs/>
+          <w:sz w:val="20"/>
+          <w:szCs w:val="20"/>
+        </w:rPr>
+        <w:t>Jul</w:t>
       </w:r>
       <w:r>
         <w:rPr>
@@ -2408,20 +2424,11 @@
       </w:r>
       <w:r>
         <w:rPr>
-          <w:rFonts w:hint="eastAsia"/>
-          <w:b/>
-          <w:sz w:val="20"/>
-          <w:szCs w:val="20"/>
-        </w:rPr>
-        <w:t>Exp</w:t>
-      </w:r>
-      <w:r>
-        <w:rPr>
-          <w:b/>
-          <w:sz w:val="20"/>
-          <w:szCs w:val="20"/>
-        </w:rPr>
-        <w:t>erience</w:t>
+          <w:b/>
+          <w:sz w:val="20"/>
+          <w:szCs w:val="20"/>
+        </w:rPr>
+        <w:t>Projects</w:t>
       </w:r>
       <w:r>
         <w:rPr>
@@ -2453,7 +2460,31 @@
           <w:sz w:val="20"/>
           <w:szCs w:val="20"/>
         </w:rPr>
-        <w:t xml:space="preserve">Yuval Elovici and Rami Puzis, </w:t>
+        <w:t>Yuval Elovic</w:t>
+      </w:r>
+      <w:r>
+        <w:rPr>
+          <w:i/>
+          <w:sz w:val="20"/>
+          <w:szCs w:val="20"/>
+        </w:rPr>
+        <w:t>i</w:t>
+      </w:r>
+      <w:r>
+        <w:rPr>
+          <w:i/>
+          <w:sz w:val="20"/>
+          <w:szCs w:val="20"/>
+        </w:rPr>
+        <w:t xml:space="preserve">, </w:t>
+      </w:r>
+      <w:r>
+        <w:rPr>
+          <w:i/>
+          <w:sz w:val="20"/>
+          <w:szCs w:val="20"/>
+        </w:rPr>
+        <w:t xml:space="preserve">Deutsche </w:t>
       </w:r>
       <w:r>
         <w:rPr>
@@ -3020,23 +3051,12 @@
       </w:r>
       <w:r>
         <w:rPr>
-          <w:b/>
-          <w:bCs/>
           <w:i/>
           <w:iCs/>
           <w:sz w:val="20"/>
           <w:szCs w:val="20"/>
         </w:rPr>
-        <w:t>Google Android Security Team</w:t>
-      </w:r>
-      <w:r>
-        <w:rPr>
-          <w:i/>
-          <w:iCs/>
-          <w:sz w:val="20"/>
-          <w:szCs w:val="20"/>
-        </w:rPr>
-        <w:t>.</w:t>
+        <w:t>Google Android Security Team.</w:t>
       </w:r>
     </w:p>
     <w:p>
@@ -3400,6 +3420,14 @@
           <w:szCs w:val="20"/>
         </w:rPr>
         <w:t xml:space="preserve">   </w:t>
+      </w:r>
+      <w:r>
+        <w:rPr>
+          <w:position w:val="3"/>
+          <w:sz w:val="11"/>
+          <w:szCs w:val="20"/>
+        </w:rPr>
+        <w:t xml:space="preserve"> </w:t>
       </w:r>
       <w:r>
         <w:rPr>
@@ -3749,18 +3777,18 @@
       </w:r>
       <w:r>
         <w:rPr>
-          <w:b/>
+          <w:bCs/>
           <w:sz w:val="18"/>
           <w:szCs w:val="18"/>
         </w:rPr>
-        <w:t>Google HQ</w:t>
+        <w:t>Google HQ,</w:t>
       </w:r>
       <w:r>
         <w:rPr>
           <w:sz w:val="18"/>
           <w:szCs w:val="18"/>
         </w:rPr>
-        <w:t>, Mountain View, CA</w:t>
+        <w:t xml:space="preserve"> Mountain View, CA</w:t>
       </w:r>
     </w:p>
     <w:p>
@@ -6222,7 +6250,7 @@
 </file>
 
 <file path=customXml/itemProps1.xml><?xml version="1.0" encoding="utf-8"?>
-<ds:datastoreItem xmlns:ds="http://schemas.openxmlformats.org/officeDocument/2006/customXml" ds:itemID="{15FD715D-8EB1-A741-8BA9-021E5F8ADB54}">
+<ds:datastoreItem xmlns:ds="http://schemas.openxmlformats.org/officeDocument/2006/customXml" ds:itemID="{38DEEE58-EC5E-1448-8AFD-105BCC4B3B96}">
   <ds:schemaRefs>
     <ds:schemaRef ds:uri="http://schemas.openxmlformats.org/officeDocument/2006/bibliography"/>
   </ds:schemaRefs>

</xml_diff>